<commit_message>
Added Finished Curriculum Sheet
</commit_message>
<xml_diff>
--- a/Algorithms - Curriculum Expectations.docx
+++ b/Algorithms - Curriculum Expectations.docx
@@ -19,12 +19,10 @@
       <w:pPr>
         <w:pStyle w:val="Heading2"/>
       </w:pPr>
-      <w:bookmarkStart w:id="0" w:name="_GoBack"/>
       <w:r>
         <w:t>Purpose</w:t>
       </w:r>
     </w:p>
-    <w:bookmarkEnd w:id="0"/>
     <w:p>
       <w:pPr>
         <w:pStyle w:val="Body"/>
@@ -48,10 +46,7 @@
         <w:pStyle w:val="Body"/>
       </w:pPr>
       <w:r>
-        <w:t xml:space="preserve">Along the way, you will develop your ability to problem-solve using a variety of strategies, to design an </w:t>
-      </w:r>
-      <w:r>
-        <w:t>algorithm, to implement a solution in code, to manage source code using accepted industry practices, and to plan and meet commitments for project milestones.</w:t>
+        <w:t>Along the way, you will develop your ability to problem-solve using a variety of strategies, to design an algorithm, to implement a solution in code, to manage source code using accepted industry practices, and to plan and meet commitments for project milestones.</w:t>
       </w:r>
     </w:p>
     <w:p>
@@ -89,13 +84,7 @@
         <w:rPr>
           <w:shd w:val="clear" w:color="auto" w:fill="FEFB00"/>
         </w:rPr>
-        <w:t>provide regular evide</w:t>
-      </w:r>
-      <w:r>
-        <w:rPr>
-          <w:shd w:val="clear" w:color="auto" w:fill="FEFB00"/>
-        </w:rPr>
-        <w:t>nce</w:t>
+        <w:t>provide regular evidence</w:t>
       </w:r>
       <w:r>
         <w:t xml:space="preserve"> that you have met curriculum expectations in this course.</w:t>
@@ -111,15 +100,7 @@
         <w:pStyle w:val="Body"/>
       </w:pPr>
       <w:r>
-        <w:t xml:space="preserve">Using your final commit </w:t>
-      </w:r>
-      <w:proofErr w:type="spellStart"/>
-      <w:r>
-        <w:t>GitHub</w:t>
-      </w:r>
-      <w:proofErr w:type="spellEnd"/>
-      <w:r>
-        <w:t>, and your posts on Sesame, what have you learned and demonstrated knowledge of?</w:t>
+        <w:t>Using your final commit GitHub, and your posts on Sesame, what have you learned and demonstrated knowledge of?</w:t>
       </w:r>
     </w:p>
     <w:p>
@@ -141,10 +122,7 @@
         <w:t>all</w:t>
       </w:r>
       <w:r>
-        <w:t xml:space="preserve"> of the expectations listed, but have </w:t>
-      </w:r>
-      <w:r>
-        <w:t>you hit the majority of the expectations?</w:t>
+        <w:t xml:space="preserve"> of the expectations listed, but have you hit the majority of the expectations?</w:t>
       </w:r>
     </w:p>
     <w:p>
@@ -189,14 +167,7 @@
           <w:sz w:val="22"/>
           <w:szCs w:val="22"/>
         </w:rPr>
-        <w:t xml:space="preserve">Demonstrate the ability to </w:t>
-      </w:r>
-      <w:r>
-        <w:rPr>
-          <w:sz w:val="22"/>
-          <w:szCs w:val="22"/>
-        </w:rPr>
-        <w:t>use different data types, including one-dimensional arrays, in computer programs;</w:t>
+        <w:t>Demonstrate the ability to use different data types, including one-dimensional arrays, in computer programs;</w:t>
       </w:r>
     </w:p>
     <w:p>
@@ -237,49 +208,96 @@
           <w:sz w:val="20"/>
           <w:szCs w:val="20"/>
         </w:rPr>
-        <w:t>ASCII, Unicode) to internally represent da</w:t>
-      </w:r>
-      <w:r>
-        <w:rPr>
-          <w:sz w:val="20"/>
-          <w:szCs w:val="20"/>
-        </w:rPr>
-        <w:t>ta and store information;</w:t>
-      </w:r>
-    </w:p>
-    <w:p>
-      <w:pPr>
-        <w:pStyle w:val="Body"/>
-        <w:rPr>
-          <w:sz w:val="20"/>
-          <w:szCs w:val="20"/>
-        </w:rPr>
-      </w:pPr>
-    </w:p>
-    <w:p>
-      <w:pPr>
-        <w:pStyle w:val="Body"/>
-        <w:rPr>
-          <w:sz w:val="20"/>
-          <w:szCs w:val="20"/>
-        </w:rPr>
-      </w:pPr>
-      <w:hyperlink r:id="rId6" w:history="1">
+        <w:t>ASCII, Unicode) to internally represent data and store information;</w:t>
+      </w:r>
+    </w:p>
+    <w:p>
+      <w:pPr>
+        <w:pStyle w:val="Body"/>
+        <w:rPr>
+          <w:sz w:val="20"/>
+          <w:szCs w:val="20"/>
+        </w:rPr>
+      </w:pPr>
+    </w:p>
+    <w:p>
+      <w:pPr>
+        <w:pStyle w:val="Body"/>
+        <w:rPr>
+          <w:sz w:val="20"/>
+          <w:szCs w:val="20"/>
+        </w:rPr>
+      </w:pPr>
+      <w:hyperlink r:id="rId6" w:anchor="L12-L40" w:history="1">
         <w:r>
           <w:rPr>
-            <w:rStyle w:val="Hyperlink0"/>
+            <w:rStyle w:val="Hyperlink"/>
             <w:sz w:val="20"/>
             <w:szCs w:val="20"/>
           </w:rPr>
-          <w:t>https://github.com/rsgc-noblecurveira-c/algorithms-isp/blob/master/encoder-isp.playground/Contents.swift</w:t>
+          <w:t>https://github.com/RSGC-dubczak-m/algorithms-isp/blob/master/command-line-example/main.swift#L12-L40</w:t>
         </w:r>
+      </w:hyperlink>
+    </w:p>
+    <w:p>
+      <w:pPr>
+        <w:pStyle w:val="Body"/>
+        <w:rPr>
+          <w:sz w:val="20"/>
+          <w:szCs w:val="20"/>
+        </w:rPr>
+      </w:pPr>
+    </w:p>
+    <w:p>
+      <w:pPr>
+        <w:pStyle w:val="Body"/>
+        <w:rPr>
+          <w:sz w:val="20"/>
+          <w:szCs w:val="20"/>
+        </w:rPr>
+      </w:pPr>
+      <w:r>
+        <w:rPr>
+          <w:b/>
+          <w:bCs/>
+          <w:sz w:val="20"/>
+          <w:szCs w:val="20"/>
+        </w:rPr>
+        <w:t>A1.3</w:t>
+      </w:r>
+      <w:r>
+        <w:rPr>
+          <w:sz w:val="20"/>
+          <w:szCs w:val="20"/>
+        </w:rPr>
+        <w:t xml:space="preserve"> use assignment statements correctly with both arithmetic and string expressions in computer programs;</w:t>
+      </w:r>
+    </w:p>
+    <w:p>
+      <w:pPr>
+        <w:pStyle w:val="Body"/>
+        <w:rPr>
+          <w:sz w:val="20"/>
+          <w:szCs w:val="20"/>
+        </w:rPr>
+      </w:pPr>
+    </w:p>
+    <w:p>
+      <w:pPr>
+        <w:pStyle w:val="Body"/>
+        <w:rPr>
+          <w:sz w:val="20"/>
+          <w:szCs w:val="20"/>
+        </w:rPr>
+      </w:pPr>
+      <w:hyperlink r:id="rId7" w:anchor="L21-L40" w:history="1">
         <w:r>
           <w:rPr>
-            <w:rStyle w:val="Hyperlink0"/>
+            <w:rStyle w:val="Hyperlink"/>
             <w:sz w:val="20"/>
             <w:szCs w:val="20"/>
           </w:rPr>
-          <w:t>#L12-L44</w:t>
+          <w:t>https://github.com/RSGC-dubczak-m/algorithms-isp/blob/master/command-line-example/main.swift#L21-L40</w:t>
         </w:r>
       </w:hyperlink>
     </w:p>
@@ -307,15 +325,101 @@
           <w:sz w:val="20"/>
           <w:szCs w:val="20"/>
         </w:rPr>
-        <w:t>A1.3</w:t>
-      </w:r>
-      <w:r>
-        <w:rPr>
-          <w:sz w:val="20"/>
-          <w:szCs w:val="20"/>
-        </w:rPr>
-        <w:t xml:space="preserve"> use assignment statements correctly with both arithmetic and string expressions in computer programs;</w:t>
-      </w:r>
+        <w:lastRenderedPageBreak/>
+        <w:t>A1.4</w:t>
+      </w:r>
+      <w:r>
+        <w:rPr>
+          <w:sz w:val="20"/>
+          <w:szCs w:val="20"/>
+        </w:rPr>
+        <w:t xml:space="preserve"> demonstrate the ability to use Boolean operators (e.g., AND, OR, NOT), comparison operators (i.e., equal to, not equal to, greater than, less than, greater than or equal to, less than or equal to), arithmetic operators (e.g., addition, subtraction, multiplication, division, exponentiation, parentheses), and order of operations correctly in computer programs;</w:t>
+      </w:r>
+    </w:p>
+    <w:p>
+      <w:pPr>
+        <w:pStyle w:val="Body"/>
+        <w:rPr>
+          <w:sz w:val="20"/>
+          <w:szCs w:val="20"/>
+        </w:rPr>
+      </w:pPr>
+      <w:hyperlink r:id="rId8" w:anchor="L51-L69" w:history="1">
+        <w:r>
+          <w:rPr>
+            <w:rStyle w:val="Hyperlink"/>
+            <w:sz w:val="20"/>
+            <w:szCs w:val="20"/>
+          </w:rPr>
+          <w:t>https://github.com/RSGC-dubczak-m/algorithms-isp/blob/master/command-line-example/main.swift#L51-L69</w:t>
+        </w:r>
+      </w:hyperlink>
+    </w:p>
+    <w:p>
+      <w:pPr>
+        <w:pStyle w:val="Body"/>
+        <w:rPr>
+          <w:sz w:val="20"/>
+          <w:szCs w:val="20"/>
+        </w:rPr>
+      </w:pPr>
+      <w:hyperlink r:id="rId9" w:anchor="L80-L104" w:history="1">
+        <w:r>
+          <w:rPr>
+            <w:rStyle w:val="Hyperlink"/>
+            <w:sz w:val="20"/>
+            <w:szCs w:val="20"/>
+          </w:rPr>
+          <w:t>https://github.com/RSGC-dubczak-m/algorithms-isp/blob/master/command-line-example/main.swift#L80-L104</w:t>
+        </w:r>
+      </w:hyperlink>
+    </w:p>
+    <w:p>
+      <w:pPr>
+        <w:pStyle w:val="Body"/>
+        <w:rPr>
+          <w:sz w:val="20"/>
+          <w:szCs w:val="20"/>
+        </w:rPr>
+      </w:pPr>
+      <w:hyperlink r:id="rId10" w:anchor="L113" w:history="1">
+        <w:r>
+          <w:rPr>
+            <w:rStyle w:val="Hyperlink"/>
+            <w:sz w:val="20"/>
+            <w:szCs w:val="20"/>
+          </w:rPr>
+          <w:t>https://github.com/RSGC-dubczak-m/algorithms-isp/blob/master/command-line-example/main.swift#L113</w:t>
+        </w:r>
+      </w:hyperlink>
+    </w:p>
+    <w:p>
+      <w:pPr>
+        <w:pStyle w:val="Body"/>
+        <w:rPr>
+          <w:sz w:val="20"/>
+          <w:szCs w:val="20"/>
+        </w:rPr>
+      </w:pPr>
+      <w:hyperlink r:id="rId11" w:anchor="L126-L132" w:history="1">
+        <w:r>
+          <w:rPr>
+            <w:rStyle w:val="Hyperlink"/>
+            <w:sz w:val="20"/>
+            <w:szCs w:val="20"/>
+          </w:rPr>
+          <w:t>https://github.com/RSGC-dubczak-m/algorithms-isp/blob/master/command-line-example/main.swift#L126-L132</w:t>
+        </w:r>
+      </w:hyperlink>
+    </w:p>
+    <w:p>
+      <w:pPr>
+        <w:pStyle w:val="Body"/>
+        <w:rPr>
+          <w:sz w:val="20"/>
+          <w:szCs w:val="20"/>
+        </w:rPr>
+      </w:pPr>
     </w:p>
     <w:p>
       <w:pPr>
@@ -332,22 +436,100 @@
           <w:sz w:val="20"/>
           <w:szCs w:val="20"/>
         </w:rPr>
-        <w:t>A1.4</w:t>
-      </w:r>
-      <w:r>
-        <w:rPr>
-          <w:sz w:val="20"/>
-          <w:szCs w:val="20"/>
-        </w:rPr>
-        <w:t xml:space="preserve"> demonstrate the ability to use Boolean operators (e.g., AND, OR, NOT), comparison operators (i.e., equal to, not equal to, greater </w:t>
-      </w:r>
-      <w:r>
-        <w:rPr>
-          <w:sz w:val="20"/>
-          <w:szCs w:val="20"/>
-        </w:rPr>
-        <w:t>than, less than, greater than or equal to, less than or equal to), arithmetic operators (e.g., addition, subtraction, multiplication, division, exponentiation, parentheses), and order of operations correctly in computer programs;</w:t>
-      </w:r>
+        <w:t>A1.5</w:t>
+      </w:r>
+      <w:r>
+        <w:rPr>
+          <w:sz w:val="20"/>
+          <w:szCs w:val="20"/>
+        </w:rPr>
+        <w:t xml:space="preserve"> describe the structure of one-dimensional arrays and related concepts, including elements, indexes, and bounds;</w:t>
+      </w:r>
+    </w:p>
+    <w:p>
+      <w:pPr>
+        <w:pStyle w:val="Body"/>
+        <w:rPr>
+          <w:sz w:val="20"/>
+          <w:szCs w:val="20"/>
+        </w:rPr>
+      </w:pPr>
+      <w:hyperlink r:id="rId12" w:anchor="L107" w:history="1">
+        <w:r>
+          <w:rPr>
+            <w:rStyle w:val="Hyperlink"/>
+            <w:sz w:val="20"/>
+            <w:szCs w:val="20"/>
+          </w:rPr>
+          <w:t>https://github.com/RSGC-dubczak-m/algorithms-isp/blob/master/command-line-example/main.swift#L107</w:t>
+        </w:r>
+      </w:hyperlink>
+    </w:p>
+    <w:p>
+      <w:pPr>
+        <w:pStyle w:val="Body"/>
+        <w:rPr>
+          <w:sz w:val="20"/>
+          <w:szCs w:val="20"/>
+        </w:rPr>
+      </w:pPr>
+      <w:hyperlink r:id="rId13" w:anchor="L27-L37" w:history="1">
+        <w:r>
+          <w:rPr>
+            <w:rStyle w:val="Hyperlink"/>
+            <w:sz w:val="20"/>
+            <w:szCs w:val="20"/>
+          </w:rPr>
+          <w:t>https://github.com/RSGC-dubczak-m/algorithms-isp/blob/master/command-line-example/main.swift#L27-L37</w:t>
+        </w:r>
+      </w:hyperlink>
+    </w:p>
+    <w:p>
+      <w:pPr>
+        <w:pStyle w:val="Body"/>
+        <w:rPr>
+          <w:sz w:val="20"/>
+          <w:szCs w:val="20"/>
+        </w:rPr>
+      </w:pPr>
+      <w:hyperlink r:id="rId14" w:anchor="L112-L118" w:history="1">
+        <w:r>
+          <w:rPr>
+            <w:rStyle w:val="Hyperlink"/>
+            <w:sz w:val="20"/>
+            <w:szCs w:val="20"/>
+          </w:rPr>
+          <w:t>https://github.com/RSGC-dubczak-m/algorithms-isp/blob/master/command-line-example/main.swift#L112-L118</w:t>
+        </w:r>
+      </w:hyperlink>
+    </w:p>
+    <w:p>
+      <w:pPr>
+        <w:pStyle w:val="Body"/>
+        <w:rPr>
+          <w:sz w:val="20"/>
+          <w:szCs w:val="20"/>
+        </w:rPr>
+      </w:pPr>
+      <w:hyperlink r:id="rId15" w:anchor="L121-L123" w:history="1">
+        <w:r>
+          <w:rPr>
+            <w:rStyle w:val="Hyperlink"/>
+            <w:sz w:val="20"/>
+            <w:szCs w:val="20"/>
+          </w:rPr>
+          <w:t>https://github.com/RSGC-dubczak-m/algorithms-isp/blob/master/command-line-example/main.swift#L121-L123</w:t>
+        </w:r>
+      </w:hyperlink>
+    </w:p>
+    <w:p>
+      <w:pPr>
+        <w:pStyle w:val="Body"/>
+        <w:rPr>
+          <w:sz w:val="20"/>
+          <w:szCs w:val="20"/>
+        </w:rPr>
+      </w:pPr>
     </w:p>
     <w:p>
       <w:pPr>
@@ -364,22 +546,101 @@
           <w:sz w:val="20"/>
           <w:szCs w:val="20"/>
         </w:rPr>
-        <w:lastRenderedPageBreak/>
-        <w:t>A1.5</w:t>
-      </w:r>
-      <w:r>
-        <w:rPr>
-          <w:sz w:val="20"/>
-          <w:szCs w:val="20"/>
-        </w:rPr>
-        <w:t xml:space="preserve"> describe the structur</w:t>
-      </w:r>
-      <w:r>
-        <w:rPr>
-          <w:sz w:val="20"/>
-          <w:szCs w:val="20"/>
-        </w:rPr>
-        <w:t>e of one-dimensional arrays and related concepts, including elements, indexes, and bounds;</w:t>
+        <w:t>A1.6</w:t>
+      </w:r>
+      <w:r>
+        <w:rPr>
+          <w:sz w:val="20"/>
+          <w:szCs w:val="20"/>
+        </w:rPr>
+        <w:t xml:space="preserve"> write programs that declare, initialize, modify, and access one-dimensional arrays.</w:t>
+      </w:r>
+    </w:p>
+    <w:p>
+      <w:pPr>
+        <w:pStyle w:val="Body"/>
+        <w:rPr>
+          <w:sz w:val="20"/>
+          <w:szCs w:val="20"/>
+        </w:rPr>
+      </w:pPr>
+      <w:hyperlink r:id="rId16" w:anchor="L27-L37" w:history="1">
+        <w:r>
+          <w:rPr>
+            <w:rStyle w:val="Hyperlink"/>
+            <w:sz w:val="20"/>
+            <w:szCs w:val="20"/>
+          </w:rPr>
+          <w:t>https://github.com/RSGC-dubczak-m/algorithms-isp/blob/master/command-line-example/main.swift#L27-L37</w:t>
+        </w:r>
+      </w:hyperlink>
+    </w:p>
+    <w:p>
+      <w:pPr>
+        <w:pStyle w:val="Body"/>
+        <w:rPr>
+          <w:sz w:val="20"/>
+          <w:szCs w:val="20"/>
+        </w:rPr>
+      </w:pPr>
+      <w:hyperlink r:id="rId17" w:anchor="L112-L118" w:history="1">
+        <w:r>
+          <w:rPr>
+            <w:rStyle w:val="Hyperlink"/>
+            <w:sz w:val="20"/>
+            <w:szCs w:val="20"/>
+          </w:rPr>
+          <w:t>https://github.com/RSGC-dubczak-m/algorithms-isp/blob/master/command-line-example/main.swift#L112-L118</w:t>
+        </w:r>
+      </w:hyperlink>
+    </w:p>
+    <w:p>
+      <w:pPr>
+        <w:pStyle w:val="Body"/>
+        <w:rPr>
+          <w:sz w:val="20"/>
+          <w:szCs w:val="20"/>
+        </w:rPr>
+      </w:pPr>
+      <w:hyperlink r:id="rId18" w:anchor="L121-L123" w:history="1">
+        <w:r>
+          <w:rPr>
+            <w:rStyle w:val="Hyperlink"/>
+            <w:sz w:val="20"/>
+            <w:szCs w:val="20"/>
+          </w:rPr>
+          <w:t>https://github.com/RSGC-dubczak-m/algorithms-isp/blob/master/command-line-example/main.swift#L121-L123</w:t>
+        </w:r>
+      </w:hyperlink>
+    </w:p>
+    <w:p>
+      <w:pPr>
+        <w:pStyle w:val="Body"/>
+        <w:rPr>
+          <w:sz w:val="20"/>
+          <w:szCs w:val="20"/>
+        </w:rPr>
+      </w:pPr>
+    </w:p>
+    <w:p>
+      <w:pPr>
+        <w:pStyle w:val="Heading3"/>
+      </w:pPr>
+      <w:r>
+        <w:t>A2. Data Types and Expressions</w:t>
+      </w:r>
+      <w:r>
+        <w:rPr>
+          <w:rFonts w:ascii="Arial Unicode MS" w:hAnsi="Arial Unicode MS"/>
+        </w:rPr>
+        <w:br/>
+      </w:r>
+      <w:r>
+        <w:rPr>
+          <w:sz w:val="22"/>
+          <w:szCs w:val="22"/>
+        </w:rPr>
+        <w:t>Demonstrate the ability to use control structures and simple algorithms in computer programs;</w:t>
       </w:r>
     </w:p>
     <w:p>
@@ -397,42 +658,272 @@
           <w:sz w:val="20"/>
           <w:szCs w:val="20"/>
         </w:rPr>
-        <w:t>A1.6</w:t>
-      </w:r>
-      <w:r>
-        <w:rPr>
-          <w:sz w:val="20"/>
-          <w:szCs w:val="20"/>
-        </w:rPr>
-        <w:t xml:space="preserve"> write programs that declare, initialize, modify, and access one-dimensional arrays.</w:t>
-      </w:r>
+        <w:t>A2.1</w:t>
+      </w:r>
+      <w:r>
+        <w:rPr>
+          <w:sz w:val="20"/>
+          <w:szCs w:val="20"/>
+        </w:rPr>
+        <w:t xml:space="preserve"> write programs that incorporate user input, processing, and screen output;</w:t>
+      </w:r>
+    </w:p>
+    <w:p>
+      <w:pPr>
+        <w:pStyle w:val="Body"/>
+        <w:rPr>
+          <w:sz w:val="20"/>
+          <w:szCs w:val="20"/>
+        </w:rPr>
+      </w:pPr>
+      <w:hyperlink r:id="rId19" w:anchor="L18-L22" w:history="1">
+        <w:r>
+          <w:rPr>
+            <w:rStyle w:val="Hyperlink"/>
+            <w:sz w:val="20"/>
+            <w:szCs w:val="20"/>
+          </w:rPr>
+          <w:t>https://github.com/RSGC-dubczak-m/algorithms-isp/blob/master/command-line-example/main.swift#L18-L22</w:t>
+        </w:r>
+      </w:hyperlink>
+    </w:p>
+    <w:p>
+      <w:pPr>
+        <w:pStyle w:val="Body"/>
+        <w:rPr>
+          <w:sz w:val="20"/>
+          <w:szCs w:val="20"/>
+        </w:rPr>
+      </w:pPr>
+      <w:hyperlink r:id="rId20" w:anchor="L43-L46" w:history="1">
+        <w:r>
+          <w:rPr>
+            <w:rStyle w:val="Hyperlink"/>
+            <w:sz w:val="20"/>
+            <w:szCs w:val="20"/>
+          </w:rPr>
+          <w:t>https://github.com/RSGC-dubczak-m/algorithms-isp/blob/master/command-line-example/main.swift#L43-L46</w:t>
+        </w:r>
+      </w:hyperlink>
+    </w:p>
+    <w:p>
+      <w:pPr>
+        <w:pStyle w:val="Body"/>
+        <w:rPr>
+          <w:sz w:val="20"/>
+          <w:szCs w:val="20"/>
+        </w:rPr>
+      </w:pPr>
+      <w:hyperlink r:id="rId21" w:anchor="L48-L49" w:history="1">
+        <w:r>
+          <w:rPr>
+            <w:rStyle w:val="Hyperlink"/>
+            <w:sz w:val="20"/>
+            <w:szCs w:val="20"/>
+          </w:rPr>
+          <w:t>https://github.com/RSGC-dubczak-m/algorithms-isp/blob/master/command-line-example/main.swift#L48-L49</w:t>
+        </w:r>
+      </w:hyperlink>
+    </w:p>
+    <w:p>
+      <w:pPr>
+        <w:pStyle w:val="Body"/>
+        <w:rPr>
+          <w:sz w:val="20"/>
+          <w:szCs w:val="20"/>
+        </w:rPr>
+      </w:pPr>
+      <w:hyperlink r:id="rId22" w:anchor="L106-L132" w:history="1">
+        <w:r>
+          <w:rPr>
+            <w:rStyle w:val="Hyperlink"/>
+            <w:sz w:val="20"/>
+            <w:szCs w:val="20"/>
+          </w:rPr>
+          <w:t>https://github.com/RSGC-dubczak-m/algorithms-isp/blob/master/command-line-example/main.swift#L106-L132</w:t>
+        </w:r>
+      </w:hyperlink>
+    </w:p>
+    <w:p>
+      <w:pPr>
+        <w:pStyle w:val="Body"/>
+        <w:rPr>
+          <w:sz w:val="20"/>
+          <w:szCs w:val="20"/>
+        </w:rPr>
+      </w:pPr>
+    </w:p>
+    <w:p>
+      <w:pPr>
+        <w:pStyle w:val="Body"/>
+        <w:rPr>
+          <w:sz w:val="20"/>
+          <w:szCs w:val="20"/>
+        </w:rPr>
+      </w:pPr>
+      <w:r>
+        <w:rPr>
+          <w:b/>
+          <w:bCs/>
+          <w:sz w:val="20"/>
+          <w:szCs w:val="20"/>
+        </w:rPr>
+        <w:t>A2.2</w:t>
+      </w:r>
+      <w:r>
+        <w:rPr>
+          <w:sz w:val="20"/>
+          <w:szCs w:val="20"/>
+        </w:rPr>
+        <w:t xml:space="preserve"> use sequence, selection, and repetition control structures to create programming solutions;</w:t>
+      </w:r>
+    </w:p>
+    <w:p>
+      <w:pPr>
+        <w:pStyle w:val="Body"/>
+        <w:rPr>
+          <w:sz w:val="20"/>
+          <w:szCs w:val="20"/>
+        </w:rPr>
+      </w:pPr>
+      <w:hyperlink r:id="rId23" w:anchor="L51-L132" w:history="1">
+        <w:r>
+          <w:rPr>
+            <w:rStyle w:val="Hyperlink"/>
+            <w:sz w:val="20"/>
+            <w:szCs w:val="20"/>
+          </w:rPr>
+          <w:t>https://github.com/RSGC-dubczak-m/algorithms-isp/blob/master/command-line-example/main.swift#L51-L132</w:t>
+        </w:r>
+      </w:hyperlink>
+    </w:p>
+    <w:p>
+      <w:pPr>
+        <w:pStyle w:val="Body"/>
+        <w:rPr>
+          <w:sz w:val="20"/>
+          <w:szCs w:val="20"/>
+        </w:rPr>
+      </w:pPr>
+    </w:p>
+    <w:p>
+      <w:pPr>
+        <w:pStyle w:val="Body"/>
+        <w:rPr>
+          <w:sz w:val="20"/>
+          <w:szCs w:val="20"/>
+        </w:rPr>
+      </w:pPr>
+      <w:r>
+        <w:rPr>
+          <w:b/>
+          <w:bCs/>
+          <w:sz w:val="20"/>
+          <w:szCs w:val="20"/>
+        </w:rPr>
+        <w:t>A2.3</w:t>
+      </w:r>
+      <w:r>
+        <w:rPr>
+          <w:sz w:val="20"/>
+          <w:szCs w:val="20"/>
+        </w:rPr>
+        <w:t xml:space="preserve"> write algorithms with nested structures (e.g., to count elements in an array, calculate a total, find highest or lowest value, or perform a linear search).</w:t>
+      </w:r>
+    </w:p>
+    <w:p>
+      <w:pPr>
+        <w:pStyle w:val="Body"/>
+        <w:rPr>
+          <w:sz w:val="20"/>
+          <w:szCs w:val="20"/>
+        </w:rPr>
+      </w:pPr>
+      <w:hyperlink r:id="rId24" w:anchor="L78-L104" w:history="1">
+        <w:r>
+          <w:rPr>
+            <w:rStyle w:val="Hyperlink"/>
+            <w:sz w:val="20"/>
+            <w:szCs w:val="20"/>
+          </w:rPr>
+          <w:t>https://github.com/RSGC-dubczak-m/algorithms-isp/blob/master/command-line-example/main.swift#L78-L104</w:t>
+        </w:r>
+      </w:hyperlink>
+    </w:p>
+    <w:p>
+      <w:pPr>
+        <w:pStyle w:val="Body"/>
+        <w:rPr>
+          <w:sz w:val="20"/>
+          <w:szCs w:val="20"/>
+        </w:rPr>
+      </w:pPr>
+      <w:hyperlink r:id="rId25" w:anchor="L116" w:history="1">
+        <w:r>
+          <w:rPr>
+            <w:rStyle w:val="Hyperlink"/>
+            <w:sz w:val="20"/>
+            <w:szCs w:val="20"/>
+          </w:rPr>
+          <w:t>https://github.com/RSGC-dubczak-m/algorithms-isp/blob/master/command-line-example/main.swift#L116</w:t>
+        </w:r>
+      </w:hyperlink>
+    </w:p>
+    <w:p>
+      <w:pPr>
+        <w:pStyle w:val="Body"/>
+        <w:rPr>
+          <w:sz w:val="20"/>
+          <w:szCs w:val="20"/>
+        </w:rPr>
+      </w:pPr>
+      <w:hyperlink r:id="rId26" w:anchor="L61" w:history="1">
+        <w:r>
+          <w:rPr>
+            <w:rStyle w:val="Hyperlink"/>
+            <w:sz w:val="20"/>
+            <w:szCs w:val="20"/>
+          </w:rPr>
+          <w:t>https://github.com/RSGC-dubczak-m/algorithms-isp/blob/master/command-line-example/main.swift#L61</w:t>
+        </w:r>
+      </w:hyperlink>
+    </w:p>
+    <w:p>
+      <w:pPr>
+        <w:pStyle w:val="Body"/>
+        <w:rPr>
+          <w:sz w:val="20"/>
+          <w:szCs w:val="20"/>
+        </w:rPr>
+      </w:pPr>
     </w:p>
     <w:p>
       <w:pPr>
         <w:pStyle w:val="Heading3"/>
-      </w:pPr>
-      <w:r>
-        <w:t>A2. Data Types and Expressions</w:t>
-      </w:r>
-      <w:r>
-        <w:rPr>
-          <w:rFonts w:ascii="Arial Unicode MS" w:hAnsi="Arial Unicode MS"/>
-        </w:rPr>
-        <w:br/>
-      </w:r>
-      <w:r>
         <w:rPr>
           <w:sz w:val="22"/>
           <w:szCs w:val="22"/>
         </w:rPr>
-        <w:t xml:space="preserve">Demonstrate the ability to use control </w:t>
+      </w:pPr>
+      <w:r>
+        <w:lastRenderedPageBreak/>
+        <w:t>A3. Subprograms</w:t>
+      </w:r>
+      <w:r>
+        <w:rPr>
+          <w:rFonts w:ascii="Arial Unicode MS" w:hAnsi="Arial Unicode MS"/>
+        </w:rPr>
+        <w:br/>
+      </w:r>
+      <w:r>
+        <w:t>D</w:t>
       </w:r>
       <w:r>
         <w:rPr>
           <w:sz w:val="22"/>
           <w:szCs w:val="22"/>
         </w:rPr>
-        <w:t>structures and simple algorithms in computer programs;</w:t>
+        <w:t>emonstrate the ability to use subprograms within computer programs;</w:t>
       </w:r>
     </w:p>
     <w:p>
@@ -450,23 +941,54 @@
           <w:sz w:val="20"/>
           <w:szCs w:val="20"/>
         </w:rPr>
-        <w:t>A2.1</w:t>
-      </w:r>
-      <w:r>
-        <w:rPr>
-          <w:sz w:val="20"/>
-          <w:szCs w:val="20"/>
-        </w:rPr>
-        <w:t xml:space="preserve"> write programs that incorporate user input, processing, and screen output;</w:t>
-      </w:r>
-    </w:p>
-    <w:p>
-      <w:pPr>
-        <w:pStyle w:val="Body"/>
-        <w:rPr>
-          <w:sz w:val="20"/>
-          <w:szCs w:val="20"/>
-        </w:rPr>
+        <w:t>A3.1</w:t>
+      </w:r>
+      <w:r>
+        <w:rPr>
+          <w:sz w:val="20"/>
+          <w:szCs w:val="20"/>
+        </w:rPr>
+        <w:t xml:space="preserve"> demonstrate the ability to use existing sub-programs (e.g., random number generator, substring, absolute value) within computer programs;</w:t>
+      </w:r>
+    </w:p>
+    <w:p>
+      <w:pPr>
+        <w:pStyle w:val="Body"/>
+        <w:rPr>
+          <w:sz w:val="20"/>
+          <w:szCs w:val="20"/>
+        </w:rPr>
+      </w:pPr>
+      <w:hyperlink r:id="rId27" w:anchor="L52" w:history="1">
+        <w:r>
+          <w:rPr>
+            <w:rStyle w:val="Hyperlink"/>
+            <w:sz w:val="20"/>
+            <w:szCs w:val="20"/>
+          </w:rPr>
+          <w:t>https://github.com/RSGC-dubczak-m/algorithms-isp/blob/master/command-line-example/main.swift#L52</w:t>
+        </w:r>
+      </w:hyperlink>
+    </w:p>
+    <w:p>
+      <w:pPr>
+        <w:pStyle w:val="Body"/>
+        <w:rPr>
+          <w:sz w:val="20"/>
+          <w:szCs w:val="20"/>
+        </w:rPr>
+      </w:pPr>
+      <w:r>
+        <w:rPr>
+          <w:sz w:val="20"/>
+          <w:szCs w:val="20"/>
+        </w:rPr>
+        <w:t xml:space="preserve"> </w:t>
+      </w:r>
+    </w:p>
+    <w:p>
+      <w:pPr>
+        <w:pStyle w:val="Body"/>
       </w:pPr>
       <w:r>
         <w:rPr>
@@ -475,14 +997,66 @@
           <w:sz w:val="20"/>
           <w:szCs w:val="20"/>
         </w:rPr>
-        <w:t>A2.2</w:t>
-      </w:r>
-      <w:r>
-        <w:rPr>
-          <w:sz w:val="20"/>
-          <w:szCs w:val="20"/>
-        </w:rPr>
-        <w:t xml:space="preserve"> use sequence, selection, and repetition control structures to create programming solutions;</w:t>
+        <w:t>A3.2</w:t>
+      </w:r>
+      <w:r>
+        <w:rPr>
+          <w:sz w:val="20"/>
+          <w:szCs w:val="20"/>
+        </w:rPr>
+        <w:t xml:space="preserve"> write subprograms (e.g., functions, procedures) that use parameter passing and appropriate variable scope (e.g., local, global), to perform tasks within programs.</w:t>
+      </w:r>
+      <w:r>
+        <w:t xml:space="preserve"> </w:t>
+      </w:r>
+    </w:p>
+    <w:p>
+      <w:pPr>
+        <w:pStyle w:val="Body"/>
+      </w:pPr>
+      <w:hyperlink r:id="rId28" w:anchor="L78-L104" w:history="1">
+        <w:r>
+          <w:rPr>
+            <w:rStyle w:val="Hyperlink"/>
+          </w:rPr>
+          <w:t>https://github.com/RSGC-dubczak-m/algorithms-isp/blob/master/command-line-example/main.swift#L78-L104</w:t>
+        </w:r>
+      </w:hyperlink>
+    </w:p>
+    <w:p>
+      <w:pPr>
+        <w:pStyle w:val="Body"/>
+      </w:pPr>
+    </w:p>
+    <w:p>
+      <w:pPr>
+        <w:pStyle w:val="Heading3"/>
+        <w:rPr>
+          <w:sz w:val="22"/>
+          <w:szCs w:val="22"/>
+        </w:rPr>
+      </w:pPr>
+      <w:r>
+        <w:t xml:space="preserve">A4. </w:t>
+      </w:r>
+      <w:r>
+        <w:rPr>
+          <w:lang w:val="fr-FR"/>
+        </w:rPr>
+        <w:t>Code Maintenance</w:t>
+      </w:r>
+      <w:r>
+        <w:rPr>
+          <w:rFonts w:ascii="Arial Unicode MS" w:hAnsi="Arial Unicode MS"/>
+        </w:rPr>
+        <w:br/>
+      </w:r>
+      <w:r>
+        <w:rPr>
+          <w:sz w:val="22"/>
+          <w:szCs w:val="22"/>
+        </w:rPr>
+        <w:t>Use proper code maintenance techniques and conventions when creating computer programs.</w:t>
       </w:r>
     </w:p>
     <w:p>
@@ -500,15 +1074,280 @@
           <w:sz w:val="20"/>
           <w:szCs w:val="20"/>
         </w:rPr>
-        <w:t>A2.3</w:t>
-      </w:r>
-      <w:r>
-        <w:rPr>
-          <w:sz w:val="20"/>
-          <w:szCs w:val="20"/>
-        </w:rPr>
-        <w:t xml:space="preserve"> write algorithms with nested structures (e.g., to count elements in an array, calculate a total, find highest or lowest value, or perform a linear search).</w:t>
-      </w:r>
+        <w:t>A4.1</w:t>
+      </w:r>
+      <w:r>
+        <w:rPr>
+          <w:sz w:val="20"/>
+          <w:szCs w:val="20"/>
+        </w:rPr>
+        <w:t xml:space="preserve"> demonstrate the ability to identify and correct syntax, logic, and run-time errors in computer programs;</w:t>
+      </w:r>
+    </w:p>
+    <w:p>
+      <w:pPr>
+        <w:pStyle w:val="Body"/>
+        <w:rPr>
+          <w:sz w:val="20"/>
+          <w:szCs w:val="20"/>
+        </w:rPr>
+      </w:pPr>
+      <w:r>
+        <w:rPr>
+          <w:sz w:val="20"/>
+          <w:szCs w:val="20"/>
+        </w:rPr>
+        <w:t>Evidence through GitHub and through my updates in Sesame.</w:t>
+      </w:r>
+    </w:p>
+    <w:p>
+      <w:pPr>
+        <w:pStyle w:val="Body"/>
+        <w:rPr>
+          <w:sz w:val="20"/>
+          <w:szCs w:val="20"/>
+        </w:rPr>
+      </w:pPr>
+    </w:p>
+    <w:p>
+      <w:pPr>
+        <w:pStyle w:val="Body"/>
+        <w:rPr>
+          <w:sz w:val="20"/>
+          <w:szCs w:val="20"/>
+        </w:rPr>
+      </w:pPr>
+      <w:r>
+        <w:rPr>
+          <w:b/>
+          <w:bCs/>
+          <w:sz w:val="20"/>
+          <w:szCs w:val="20"/>
+        </w:rPr>
+        <w:t>A4.2</w:t>
+      </w:r>
+      <w:r>
+        <w:rPr>
+          <w:sz w:val="20"/>
+          <w:szCs w:val="20"/>
+        </w:rPr>
+        <w:t xml:space="preserve"> use workplace and professional conventions (e.g., naming, indenting, commenting) correctly to write programs and internal documentation;</w:t>
+      </w:r>
+    </w:p>
+    <w:p>
+      <w:pPr>
+        <w:pStyle w:val="Body"/>
+        <w:rPr>
+          <w:sz w:val="20"/>
+          <w:szCs w:val="20"/>
+        </w:rPr>
+      </w:pPr>
+      <w:r>
+        <w:rPr>
+          <w:sz w:val="20"/>
+          <w:szCs w:val="20"/>
+        </w:rPr>
+        <w:t>The whole code is commented and indented properly.</w:t>
+      </w:r>
+    </w:p>
+    <w:p>
+      <w:pPr>
+        <w:pStyle w:val="Body"/>
+        <w:rPr>
+          <w:sz w:val="20"/>
+          <w:szCs w:val="20"/>
+        </w:rPr>
+      </w:pPr>
+    </w:p>
+    <w:p>
+      <w:pPr>
+        <w:pStyle w:val="Body"/>
+        <w:rPr>
+          <w:sz w:val="20"/>
+          <w:szCs w:val="20"/>
+        </w:rPr>
+      </w:pPr>
+      <w:r>
+        <w:rPr>
+          <w:b/>
+          <w:bCs/>
+          <w:sz w:val="20"/>
+          <w:szCs w:val="20"/>
+        </w:rPr>
+        <w:t>A4.3</w:t>
+      </w:r>
+      <w:r>
+        <w:rPr>
+          <w:sz w:val="20"/>
+          <w:szCs w:val="20"/>
+        </w:rPr>
+        <w:t xml:space="preserve"> demonstrate the ability to interpret error messages displayed by programming tools (e.g., compiler, debugging tool), at different times during the software development process (e.g., writing, compilation, testing);</w:t>
+      </w:r>
+    </w:p>
+    <w:p>
+      <w:pPr>
+        <w:pStyle w:val="Body"/>
+        <w:rPr>
+          <w:sz w:val="20"/>
+          <w:szCs w:val="20"/>
+        </w:rPr>
+      </w:pPr>
+    </w:p>
+    <w:p>
+      <w:pPr>
+        <w:pStyle w:val="Body"/>
+        <w:rPr>
+          <w:sz w:val="20"/>
+          <w:szCs w:val="20"/>
+        </w:rPr>
+      </w:pPr>
+      <w:r>
+        <w:rPr>
+          <w:sz w:val="20"/>
+          <w:szCs w:val="20"/>
+        </w:rPr>
+        <w:t xml:space="preserve">I used XCode’s </w:t>
+      </w:r>
+      <w:r>
+        <w:rPr>
+          <w:sz w:val="20"/>
+          <w:szCs w:val="20"/>
+        </w:rPr>
+        <w:t xml:space="preserve">messages to interpret syntax errors, specifically using data type errors. </w:t>
+      </w:r>
+    </w:p>
+    <w:p>
+      <w:pPr>
+        <w:pStyle w:val="Body"/>
+        <w:rPr>
+          <w:sz w:val="20"/>
+          <w:szCs w:val="20"/>
+        </w:rPr>
+      </w:pPr>
+    </w:p>
+    <w:p>
+      <w:pPr>
+        <w:pStyle w:val="Body"/>
+        <w:rPr>
+          <w:sz w:val="20"/>
+          <w:szCs w:val="20"/>
+        </w:rPr>
+      </w:pPr>
+      <w:r>
+        <w:rPr>
+          <w:b/>
+          <w:bCs/>
+          <w:sz w:val="20"/>
+          <w:szCs w:val="20"/>
+        </w:rPr>
+        <w:t>A4.4</w:t>
+      </w:r>
+      <w:r>
+        <w:rPr>
+          <w:sz w:val="20"/>
+          <w:szCs w:val="20"/>
+        </w:rPr>
+        <w:t xml:space="preserve"> use a tracing technique to understand program flow and to identify and correct logic and run-time errors in computer programs;</w:t>
+      </w:r>
+    </w:p>
+    <w:p>
+      <w:pPr>
+        <w:pStyle w:val="Body"/>
+        <w:rPr>
+          <w:sz w:val="20"/>
+          <w:szCs w:val="20"/>
+        </w:rPr>
+      </w:pPr>
+      <w:hyperlink r:id="rId29" w:anchor="L87-L90" w:history="1">
+        <w:r>
+          <w:rPr>
+            <w:rStyle w:val="Hyperlink"/>
+            <w:sz w:val="20"/>
+            <w:szCs w:val="20"/>
+          </w:rPr>
+          <w:t>https://github.com/RSGC-dubczak-m/algorithms-isp/blob/7536815bb88a8903dd75d18b1abcab6b57875170/command-line-example/main.swift#L87-L90</w:t>
+        </w:r>
+      </w:hyperlink>
+    </w:p>
+    <w:p>
+      <w:pPr>
+        <w:pStyle w:val="Body"/>
+        <w:rPr>
+          <w:sz w:val="20"/>
+          <w:szCs w:val="20"/>
+        </w:rPr>
+      </w:pPr>
+      <w:hyperlink r:id="rId30" w:anchor="L49" w:history="1">
+        <w:r>
+          <w:rPr>
+            <w:rStyle w:val="Hyperlink"/>
+            <w:sz w:val="20"/>
+            <w:szCs w:val="20"/>
+          </w:rPr>
+          <w:t>https://github.com/RSGC-dubczak-m/algorithms-isp/blob/7536815bb88a8903dd75d18b1abcab6b57875170/command-line-example/main.swift#L49</w:t>
+        </w:r>
+      </w:hyperlink>
+    </w:p>
+    <w:p>
+      <w:pPr>
+        <w:pStyle w:val="Body"/>
+        <w:rPr>
+          <w:sz w:val="20"/>
+          <w:szCs w:val="20"/>
+        </w:rPr>
+      </w:pPr>
+    </w:p>
+    <w:p>
+      <w:pPr>
+        <w:pStyle w:val="Body"/>
+        <w:rPr>
+          <w:sz w:val="20"/>
+          <w:szCs w:val="20"/>
+        </w:rPr>
+      </w:pPr>
+    </w:p>
+    <w:p>
+      <w:pPr>
+        <w:pStyle w:val="Body"/>
+        <w:rPr>
+          <w:sz w:val="20"/>
+          <w:szCs w:val="20"/>
+        </w:rPr>
+      </w:pPr>
+      <w:r>
+        <w:rPr>
+          <w:b/>
+          <w:bCs/>
+          <w:sz w:val="20"/>
+          <w:szCs w:val="20"/>
+        </w:rPr>
+        <w:t>A4.5</w:t>
+      </w:r>
+      <w:r>
+        <w:rPr>
+          <w:sz w:val="20"/>
+          <w:szCs w:val="20"/>
+        </w:rPr>
+        <w:t xml:space="preserve"> demonstrate the ability to validate a program using a full range of test cases.</w:t>
+      </w:r>
+    </w:p>
+    <w:p>
+      <w:pPr>
+        <w:pStyle w:val="Body"/>
+      </w:pPr>
+      <w:hyperlink r:id="rId31" w:anchor="L42-L46" w:history="1">
+        <w:r>
+          <w:rPr>
+            <w:rStyle w:val="Hyperlink"/>
+          </w:rPr>
+          <w:t>https://github.com/RSGC-dubczak-m/algorithms-isp/blob/master/command-line-example/main.swift#L42-L46</w:t>
+        </w:r>
+      </w:hyperlink>
+    </w:p>
+    <w:p>
+      <w:pPr>
+        <w:pStyle w:val="Body"/>
+      </w:pPr>
     </w:p>
     <w:p>
       <w:pPr>
@@ -519,7 +1358,8 @@
         </w:rPr>
       </w:pPr>
       <w:r>
-        <w:t>A3. Subprograms</w:t>
+        <w:lastRenderedPageBreak/>
+        <w:t>B1. Problem-solving Strategies</w:t>
       </w:r>
       <w:r>
         <w:rPr>
@@ -528,14 +1368,14 @@
         <w:br/>
       </w:r>
       <w:r>
-        <w:t>D</w:t>
+        <w:t>U</w:t>
       </w:r>
       <w:r>
         <w:rPr>
           <w:sz w:val="22"/>
           <w:szCs w:val="22"/>
         </w:rPr>
-        <w:t>emonstrate the ability to use subprograms within computer programs;</w:t>
+        <w:t>se a variety of problem-solving strategies to solve different types of problems independently and as part of a team;</w:t>
       </w:r>
     </w:p>
     <w:p>
@@ -553,26 +1393,55 @@
           <w:sz w:val="20"/>
           <w:szCs w:val="20"/>
         </w:rPr>
-        <w:t>A3.1</w:t>
-      </w:r>
-      <w:r>
-        <w:rPr>
-          <w:sz w:val="20"/>
-          <w:szCs w:val="20"/>
-        </w:rPr>
-        <w:t xml:space="preserve"> demonstra</w:t>
-      </w:r>
-      <w:r>
-        <w:rPr>
-          <w:sz w:val="20"/>
-          <w:szCs w:val="20"/>
-        </w:rPr>
-        <w:t xml:space="preserve">te the ability to use existing sub-programs (e.g., random number generator, substring, absolute value) within computer programs; </w:t>
-      </w:r>
-    </w:p>
-    <w:p>
-      <w:pPr>
-        <w:pStyle w:val="Body"/>
+        <w:t>B1.1</w:t>
+      </w:r>
+      <w:r>
+        <w:rPr>
+          <w:sz w:val="20"/>
+          <w:szCs w:val="20"/>
+        </w:rPr>
+        <w:t xml:space="preserve"> use various problem-solving strategies (e.g., stepwise refinement, divide and conquer, working backwards, examples, extreme cases, tables and charts, trial and error) when solving different types of problems;</w:t>
+      </w:r>
+    </w:p>
+    <w:p>
+      <w:pPr>
+        <w:pStyle w:val="Body"/>
+        <w:rPr>
+          <w:sz w:val="20"/>
+          <w:szCs w:val="20"/>
+        </w:rPr>
+      </w:pPr>
+      <w:r>
+        <w:rPr>
+          <w:sz w:val="20"/>
+          <w:szCs w:val="20"/>
+        </w:rPr>
+        <w:t xml:space="preserve">I used this early on to test whether my </w:t>
+      </w:r>
+      <w:r>
+        <w:rPr>
+          <w:sz w:val="20"/>
+          <w:szCs w:val="20"/>
+        </w:rPr>
+        <w:t>factoring component of my program worked. I would manually put in different large values to prove that my code worked and if it didn’t work in specific contexts, then I would solve the problem using this method.</w:t>
+      </w:r>
+    </w:p>
+    <w:p>
+      <w:pPr>
+        <w:pStyle w:val="Body"/>
+        <w:rPr>
+          <w:sz w:val="20"/>
+          <w:szCs w:val="20"/>
+        </w:rPr>
+      </w:pPr>
+    </w:p>
+    <w:p>
+      <w:pPr>
+        <w:pStyle w:val="Body"/>
+        <w:rPr>
+          <w:sz w:val="20"/>
+          <w:szCs w:val="20"/>
+        </w:rPr>
       </w:pPr>
       <w:r>
         <w:rPr>
@@ -581,25 +1450,86 @@
           <w:sz w:val="20"/>
           <w:szCs w:val="20"/>
         </w:rPr>
-        <w:t>A3.2</w:t>
-      </w:r>
-      <w:r>
-        <w:rPr>
-          <w:sz w:val="20"/>
-          <w:szCs w:val="20"/>
-        </w:rPr>
-        <w:t xml:space="preserve"> write subprograms (e.g., functions, procedures) that use parameter passing and appropriate variable scope (e.g., local, g</w:t>
-      </w:r>
-      <w:r>
-        <w:rPr>
-          <w:sz w:val="20"/>
-          <w:szCs w:val="20"/>
-        </w:rPr>
-        <w:t>lobal), to perform tasks within programs.</w:t>
-      </w:r>
-      <w:r>
-        <w:t xml:space="preserve"> </w:t>
-      </w:r>
+        <w:t>B1.2</w:t>
+      </w:r>
+      <w:r>
+        <w:rPr>
+          <w:sz w:val="20"/>
+          <w:szCs w:val="20"/>
+        </w:rPr>
+        <w:t xml:space="preserve"> demonstrate the ability to solve problems independently and as part of a team; </w:t>
+      </w:r>
+    </w:p>
+    <w:p>
+      <w:pPr>
+        <w:pStyle w:val="Body"/>
+        <w:rPr>
+          <w:sz w:val="20"/>
+          <w:szCs w:val="20"/>
+        </w:rPr>
+      </w:pPr>
+      <w:r>
+        <w:rPr>
+          <w:sz w:val="20"/>
+          <w:szCs w:val="20"/>
+        </w:rPr>
+        <w:t>I asked the members of my table for various syntax help during the duration of my project.</w:t>
+      </w:r>
+    </w:p>
+    <w:p>
+      <w:pPr>
+        <w:pStyle w:val="Body"/>
+        <w:rPr>
+          <w:sz w:val="20"/>
+          <w:szCs w:val="20"/>
+        </w:rPr>
+      </w:pPr>
+    </w:p>
+    <w:p>
+      <w:pPr>
+        <w:pStyle w:val="Body"/>
+        <w:rPr>
+          <w:sz w:val="20"/>
+          <w:szCs w:val="20"/>
+        </w:rPr>
+      </w:pPr>
+      <w:r>
+        <w:rPr>
+          <w:b/>
+          <w:bCs/>
+          <w:sz w:val="20"/>
+          <w:szCs w:val="20"/>
+        </w:rPr>
+        <w:t>B1.3</w:t>
+      </w:r>
+      <w:r>
+        <w:rPr>
+          <w:sz w:val="20"/>
+          <w:szCs w:val="20"/>
+        </w:rPr>
+        <w:t xml:space="preserve"> use the input-process-output model to solve problems.</w:t>
+      </w:r>
+    </w:p>
+    <w:p>
+      <w:pPr>
+        <w:pStyle w:val="Body"/>
+        <w:rPr>
+          <w:sz w:val="20"/>
+          <w:szCs w:val="20"/>
+        </w:rPr>
+      </w:pPr>
+      <w:r>
+        <w:rPr>
+          <w:sz w:val="20"/>
+          <w:szCs w:val="20"/>
+        </w:rPr>
+        <w:t>My entire code proves this.</w:t>
+      </w:r>
+    </w:p>
+    <w:p>
+      <w:pPr>
+        <w:pStyle w:val="Body"/>
+      </w:pPr>
     </w:p>
     <w:p>
       <w:pPr>
@@ -610,26 +1540,23 @@
         </w:rPr>
       </w:pPr>
       <w:r>
-        <w:t xml:space="preserve">A4. </w:t>
-      </w:r>
-      <w:r>
-        <w:rPr>
-          <w:lang w:val="fr-FR"/>
-        </w:rPr>
-        <w:t>Code Maintenance</w:t>
+        <w:t>B3. Designing Algorithms</w:t>
       </w:r>
       <w:r>
         <w:rPr>
           <w:rFonts w:ascii="Arial Unicode MS" w:hAnsi="Arial Unicode MS"/>
         </w:rPr>
         <w:br/>
+      </w:r>
+      <w:r>
+        <w:t>U</w:t>
       </w:r>
       <w:r>
         <w:rPr>
           <w:sz w:val="22"/>
           <w:szCs w:val="22"/>
         </w:rPr>
-        <w:t>Use proper code maintenance techniques and conventions when creating computer programs.</w:t>
+        <w:t>se a variety of problem-solving strategies to solve different types of problems independently and as part of a team;</w:t>
       </w:r>
     </w:p>
     <w:p>
@@ -647,290 +1574,6 @@
           <w:sz w:val="20"/>
           <w:szCs w:val="20"/>
         </w:rPr>
-        <w:t>A4.1</w:t>
-      </w:r>
-      <w:r>
-        <w:rPr>
-          <w:sz w:val="20"/>
-          <w:szCs w:val="20"/>
-        </w:rPr>
-        <w:t xml:space="preserve"> demonstrate the ability to identify and correct syntax, logic, and run-time errors in computer prog</w:t>
-      </w:r>
-      <w:r>
-        <w:rPr>
-          <w:sz w:val="20"/>
-          <w:szCs w:val="20"/>
-        </w:rPr>
-        <w:t>rams;</w:t>
-      </w:r>
-    </w:p>
-    <w:p>
-      <w:pPr>
-        <w:pStyle w:val="Body"/>
-        <w:rPr>
-          <w:sz w:val="20"/>
-          <w:szCs w:val="20"/>
-        </w:rPr>
-      </w:pPr>
-      <w:r>
-        <w:rPr>
-          <w:b/>
-          <w:bCs/>
-          <w:sz w:val="20"/>
-          <w:szCs w:val="20"/>
-        </w:rPr>
-        <w:t>A4.2</w:t>
-      </w:r>
-      <w:r>
-        <w:rPr>
-          <w:sz w:val="20"/>
-          <w:szCs w:val="20"/>
-        </w:rPr>
-        <w:t xml:space="preserve"> use workplace and professional conventions (e.g., naming, indenting, commenting) correctly to write programs and internal documentation;</w:t>
-      </w:r>
-    </w:p>
-    <w:p>
-      <w:pPr>
-        <w:pStyle w:val="Body"/>
-        <w:rPr>
-          <w:sz w:val="20"/>
-          <w:szCs w:val="20"/>
-        </w:rPr>
-      </w:pPr>
-      <w:r>
-        <w:rPr>
-          <w:b/>
-          <w:bCs/>
-          <w:sz w:val="20"/>
-          <w:szCs w:val="20"/>
-        </w:rPr>
-        <w:t>A4.3</w:t>
-      </w:r>
-      <w:r>
-        <w:rPr>
-          <w:sz w:val="20"/>
-          <w:szCs w:val="20"/>
-        </w:rPr>
-        <w:t xml:space="preserve"> demonstrate the ability to interpret error messages displayed by programming tools (e.g., compiler, deb</w:t>
-      </w:r>
-      <w:r>
-        <w:rPr>
-          <w:sz w:val="20"/>
-          <w:szCs w:val="20"/>
-        </w:rPr>
-        <w:t>ugging tool), at different times during the software development process (e.g., writing, compilation, testing);</w:t>
-      </w:r>
-    </w:p>
-    <w:p>
-      <w:pPr>
-        <w:pStyle w:val="Body"/>
-        <w:rPr>
-          <w:sz w:val="20"/>
-          <w:szCs w:val="20"/>
-        </w:rPr>
-      </w:pPr>
-      <w:r>
-        <w:rPr>
-          <w:b/>
-          <w:bCs/>
-          <w:sz w:val="20"/>
-          <w:szCs w:val="20"/>
-        </w:rPr>
-        <w:t>A4.4</w:t>
-      </w:r>
-      <w:r>
-        <w:rPr>
-          <w:sz w:val="20"/>
-          <w:szCs w:val="20"/>
-        </w:rPr>
-        <w:t xml:space="preserve"> use a tracing technique to understand program flow and to identify and correct logic and run-time errors in computer programs;</w:t>
-      </w:r>
-    </w:p>
-    <w:p>
-      <w:pPr>
-        <w:pStyle w:val="Body"/>
-      </w:pPr>
-      <w:r>
-        <w:rPr>
-          <w:b/>
-          <w:bCs/>
-          <w:sz w:val="20"/>
-          <w:szCs w:val="20"/>
-        </w:rPr>
-        <w:t>A4.5</w:t>
-      </w:r>
-      <w:r>
-        <w:rPr>
-          <w:sz w:val="20"/>
-          <w:szCs w:val="20"/>
-        </w:rPr>
-        <w:t xml:space="preserve"> demonst</w:t>
-      </w:r>
-      <w:r>
-        <w:rPr>
-          <w:sz w:val="20"/>
-          <w:szCs w:val="20"/>
-        </w:rPr>
-        <w:t>rate the ability to validate a program using a full range of test cases.</w:t>
-      </w:r>
-    </w:p>
-    <w:p>
-      <w:pPr>
-        <w:pStyle w:val="Heading3"/>
-        <w:rPr>
-          <w:sz w:val="22"/>
-          <w:szCs w:val="22"/>
-        </w:rPr>
-      </w:pPr>
-      <w:r>
-        <w:t>B1. Problem-solving Strategies</w:t>
-      </w:r>
-      <w:r>
-        <w:rPr>
-          <w:rFonts w:ascii="Arial Unicode MS" w:hAnsi="Arial Unicode MS"/>
-        </w:rPr>
-        <w:br/>
-      </w:r>
-      <w:r>
-        <w:t>U</w:t>
-      </w:r>
-      <w:r>
-        <w:rPr>
-          <w:sz w:val="22"/>
-          <w:szCs w:val="22"/>
-        </w:rPr>
-        <w:t>se a variety of problem-solving strategies to solve different types of problems independently and as part of a team;</w:t>
-      </w:r>
-    </w:p>
-    <w:p>
-      <w:pPr>
-        <w:pStyle w:val="Body"/>
-        <w:rPr>
-          <w:sz w:val="20"/>
-          <w:szCs w:val="20"/>
-        </w:rPr>
-      </w:pPr>
-      <w:r>
-        <w:rPr>
-          <w:b/>
-          <w:bCs/>
-          <w:sz w:val="20"/>
-          <w:szCs w:val="20"/>
-        </w:rPr>
-        <w:t>B1.1</w:t>
-      </w:r>
-      <w:r>
-        <w:rPr>
-          <w:sz w:val="20"/>
-          <w:szCs w:val="20"/>
-        </w:rPr>
-        <w:t xml:space="preserve"> use various problem-solving s</w:t>
-      </w:r>
-      <w:r>
-        <w:rPr>
-          <w:sz w:val="20"/>
-          <w:szCs w:val="20"/>
-        </w:rPr>
-        <w:t>trategies (e.g., stepwise refinement, divide and conquer, working backwards, examples, extreme cases, tables and charts, trial and error) when solving different types of problems;</w:t>
-      </w:r>
-    </w:p>
-    <w:p>
-      <w:pPr>
-        <w:pStyle w:val="Body"/>
-        <w:rPr>
-          <w:sz w:val="20"/>
-          <w:szCs w:val="20"/>
-        </w:rPr>
-      </w:pPr>
-      <w:r>
-        <w:rPr>
-          <w:b/>
-          <w:bCs/>
-          <w:sz w:val="20"/>
-          <w:szCs w:val="20"/>
-        </w:rPr>
-        <w:t>B1.2</w:t>
-      </w:r>
-      <w:r>
-        <w:rPr>
-          <w:sz w:val="20"/>
-          <w:szCs w:val="20"/>
-        </w:rPr>
-        <w:t xml:space="preserve"> demonstrate the ability to solve problems independently and as part of </w:t>
-      </w:r>
-      <w:r>
-        <w:rPr>
-          <w:sz w:val="20"/>
-          <w:szCs w:val="20"/>
-        </w:rPr>
-        <w:t xml:space="preserve">a team; </w:t>
-      </w:r>
-    </w:p>
-    <w:p>
-      <w:pPr>
-        <w:pStyle w:val="Body"/>
-      </w:pPr>
-      <w:r>
-        <w:rPr>
-          <w:b/>
-          <w:bCs/>
-          <w:sz w:val="20"/>
-          <w:szCs w:val="20"/>
-        </w:rPr>
-        <w:t>B1.3</w:t>
-      </w:r>
-      <w:r>
-        <w:rPr>
-          <w:sz w:val="20"/>
-          <w:szCs w:val="20"/>
-        </w:rPr>
-        <w:t xml:space="preserve"> use the input-process-output model to solve problems.</w:t>
-      </w:r>
-    </w:p>
-    <w:p>
-      <w:pPr>
-        <w:pStyle w:val="Heading3"/>
-        <w:rPr>
-          <w:sz w:val="22"/>
-          <w:szCs w:val="22"/>
-        </w:rPr>
-      </w:pPr>
-      <w:r>
-        <w:lastRenderedPageBreak/>
-        <w:t>B3. Designing Algorithms</w:t>
-      </w:r>
-      <w:r>
-        <w:rPr>
-          <w:rFonts w:ascii="Arial Unicode MS" w:hAnsi="Arial Unicode MS"/>
-        </w:rPr>
-        <w:br/>
-      </w:r>
-      <w:r>
-        <w:t>U</w:t>
-      </w:r>
-      <w:r>
-        <w:rPr>
-          <w:sz w:val="22"/>
-          <w:szCs w:val="22"/>
-        </w:rPr>
-        <w:t>se a variety of problem-solving strategies to solve different types of problems independently and as part of a team;</w:t>
-      </w:r>
-    </w:p>
-    <w:p>
-      <w:pPr>
-        <w:pStyle w:val="Body"/>
-        <w:rPr>
-          <w:sz w:val="20"/>
-          <w:szCs w:val="20"/>
-        </w:rPr>
-      </w:pPr>
-      <w:r>
-        <w:rPr>
-          <w:b/>
-          <w:bCs/>
-          <w:sz w:val="20"/>
-          <w:szCs w:val="20"/>
-        </w:rPr>
         <w:t xml:space="preserve">B3.1 </w:t>
       </w:r>
       <w:r>
@@ -938,14 +1581,42 @@
           <w:sz w:val="20"/>
           <w:szCs w:val="20"/>
         </w:rPr>
-        <w:t>design simple algorithms according to sp</w:t>
-      </w:r>
-      <w:r>
-        <w:rPr>
-          <w:sz w:val="20"/>
-          <w:szCs w:val="20"/>
-        </w:rPr>
-        <w:t>ecifications.</w:t>
+        <w:t>design simple algorithms according to specifications.</w:t>
+      </w:r>
+    </w:p>
+    <w:p>
+      <w:pPr>
+        <w:pStyle w:val="Body"/>
+        <w:rPr>
+          <w:sz w:val="20"/>
+          <w:szCs w:val="20"/>
+        </w:rPr>
+      </w:pPr>
+      <w:hyperlink r:id="rId32" w:anchor="L1-L45" w:history="1">
+        <w:r>
+          <w:rPr>
+            <w:rStyle w:val="Hyperlink"/>
+            <w:sz w:val="20"/>
+            <w:szCs w:val="20"/>
+          </w:rPr>
+          <w:t>https://github.com/RSGC-dubczak-m/algorithms-isp/blob/master/Algorithm%20Plan.rtf#L1-L45</w:t>
+        </w:r>
+      </w:hyperlink>
+    </w:p>
+    <w:p>
+      <w:pPr>
+        <w:pStyle w:val="Body"/>
+        <w:rPr>
+          <w:sz w:val="20"/>
+          <w:szCs w:val="20"/>
+        </w:rPr>
+      </w:pPr>
+      <w:r>
+        <w:rPr>
+          <w:sz w:val="20"/>
+          <w:szCs w:val="20"/>
+        </w:rPr>
+        <w:t>(My plan/ algorithm)</w:t>
       </w:r>
     </w:p>
     <w:p>
@@ -995,11 +1666,33 @@
     <w:p>
       <w:pPr>
         <w:pStyle w:val="Body"/>
-      </w:pPr>
+        <w:spacing w:line="360" w:lineRule="auto"/>
+        <w:ind w:firstLine="720"/>
+      </w:pPr>
+      <w:r>
+        <w:t xml:space="preserve">My code </w:t>
+      </w:r>
+      <w:r>
+        <w:t xml:space="preserve">for this project </w:t>
+      </w:r>
+      <w:r>
+        <w:t xml:space="preserve">is </w:t>
+      </w:r>
+      <w:r>
+        <w:t xml:space="preserve">both </w:t>
+      </w:r>
+      <w:r>
+        <w:t>sound and functional</w:t>
+      </w:r>
+      <w:r>
+        <w:t xml:space="preserve">. My code is in my opinion elegant and reasonably complex. Because of these reasons, and the fact that I met, what I believe to be all of the criteria above I think that my code deserves a high mark. I don’t think that my work is in any way perfect and without flaws, however the code is at a level where I think that the strengths overshadow my code’s weaknesses. Final expected grade: ~93%. </w:t>
+      </w:r>
+      <w:bookmarkStart w:id="0" w:name="_GoBack"/>
+      <w:bookmarkEnd w:id="0"/>
     </w:p>
     <w:sectPr>
-      <w:headerReference w:type="default" r:id="rId7"/>
-      <w:footerReference w:type="default" r:id="rId8"/>
+      <w:headerReference w:type="default" r:id="rId33"/>
+      <w:footerReference w:type="default" r:id="rId34"/>
       <w:pgSz w:w="15840" w:h="12240" w:orient="landscape"/>
       <w:pgMar w:top="1440" w:right="1440" w:bottom="1440" w:left="1440" w:header="720" w:footer="864" w:gutter="0"/>
       <w:cols w:space="720"/>
@@ -1046,8 +1739,6 @@
     </w:r>
     <w:r>
       <w:tab/>
-    </w:r>
-    <w:r>
       <w:t xml:space="preserve">Page </w:t>
     </w:r>
     <w:r>
@@ -1063,7 +1754,7 @@
       <w:rPr>
         <w:noProof/>
       </w:rPr>
-      <w:t>1</w:t>
+      <w:t>4</w:t>
     </w:r>
     <w:r>
       <w:fldChar w:fldCharType="end"/>
@@ -1071,24 +1762,14 @@
     <w:r>
       <w:t xml:space="preserve"> of </w:t>
     </w:r>
-    <w:r>
-      <w:fldChar w:fldCharType="begin"/>
-    </w:r>
-    <w:r>
-      <w:instrText xml:space="preserve"> NUMPAGES </w:instrText>
-    </w:r>
-    <w:r>
-      <w:fldChar w:fldCharType="separate"/>
-    </w:r>
-    <w:r>
-      <w:rPr>
-        <w:noProof/>
-      </w:rPr>
-      <w:t>3</w:t>
-    </w:r>
-    <w:r>
-      <w:fldChar w:fldCharType="end"/>
-    </w:r>
+    <w:fldSimple w:instr=" NUMPAGES ">
+      <w:r>
+        <w:rPr>
+          <w:noProof/>
+        </w:rPr>
+        <w:t>4</w:t>
+      </w:r>
+    </w:fldSimple>
   </w:p>
 </w:ftr>
 </file>
@@ -1131,8 +1812,6 @@
     </w:r>
     <w:r>
       <w:tab/>
-    </w:r>
-    <w:r>
       <w:t>Name: _______________________________</w:t>
     </w:r>
   </w:p>
@@ -1663,6 +2342,18 @@
       <w:u w:val="single"/>
     </w:rPr>
   </w:style>
+  <w:style w:type="character" w:styleId="FollowedHyperlink">
+    <w:name w:val="FollowedHyperlink"/>
+    <w:basedOn w:val="DefaultParagraphFont"/>
+    <w:uiPriority w:val="99"/>
+    <w:semiHidden/>
+    <w:unhideWhenUsed/>
+    <w:rsid w:val="009B35E5"/>
+    <w:rPr>
+      <w:color w:val="FF00FF" w:themeColor="followedHyperlink"/>
+      <w:u w:val="single"/>
+    </w:rPr>
+  </w:style>
 </w:styles>
 </file>
 

</xml_diff>